<commit_message>
added basic information & qr code
</commit_message>
<xml_diff>
--- a/Flyer.docx
+++ b/Flyer.docx
@@ -42,6 +42,7 @@
             <w:pPr>
               <w:spacing w:after="160" w:line="312" w:lineRule="auto"/>
             </w:pPr>
+            <w:bookmarkStart w:id="0" w:name="_GoBack"/>
             <w:r>
               <w:rPr>
                 <w:noProof/>
@@ -96,112 +97,59 @@
                 </wp:inline>
               </w:drawing>
             </w:r>
+            <w:bookmarkEnd w:id="0"/>
           </w:p>
           <w:p>
             <w:pPr>
               <w:pStyle w:val="Date"/>
             </w:pPr>
-            <w:sdt>
-              <w:sdtPr>
-                <w:alias w:val="Enter Date:"/>
-                <w:tag w:val="Enter Date:"/>
-                <w:id w:val="-1419474777"/>
-                <w:placeholder>
-                  <w:docPart w:val="35D6F32F2FF94FBC8CE6C250B3A03E7A"/>
-                </w:placeholder>
-                <w:temporary/>
-                <w:showingPlcHdr/>
-                <w15:appearance w15:val="hidden"/>
-                <w:text/>
-              </w:sdtPr>
-              <w:sdtEndPr/>
-              <w:sdtContent>
-                <w:r>
-                  <w:t>Date</w:t>
-                </w:r>
-              </w:sdtContent>
-            </w:sdt>
+            <w:r>
+              <w:t>Sept. 20</w:t>
+            </w:r>
+            <w:r>
+              <w:rPr>
+                <w:vertAlign w:val="superscript"/>
+              </w:rPr>
+              <w:t>th</w:t>
+            </w:r>
           </w:p>
           <w:p>
             <w:pPr>
               <w:pStyle w:val="Title"/>
             </w:pPr>
-            <w:sdt>
-              <w:sdtPr>
-                <w:alias w:val="Enter event title here:"/>
-                <w:tag w:val="Enter event title here:"/>
-                <w:id w:val="-957177044"/>
-                <w:placeholder>
-                  <w:docPart w:val="687CDE0D95364F92B0C8D46B128E5425"/>
-                </w:placeholder>
-                <w:temporary/>
-                <w:showingPlcHdr/>
-                <w15:appearance w15:val="hidden"/>
-                <w:text w:multiLine="1"/>
-              </w:sdtPr>
-              <w:sdtEndPr/>
-              <w:sdtContent>
-                <w:r>
-                  <w:t>Event</w:t>
-                </w:r>
-                <w:r>
-                  <w:br/>
-                  <w:t>Title Here</w:t>
-                </w:r>
-              </w:sdtContent>
-            </w:sdt>
+            <w:r>
+              <w:t xml:space="preserve">LEarn </w:t>
+            </w:r>
+            <w:r>
+              <w:t>About</w:t>
+            </w:r>
+            <w:r>
+              <w:t xml:space="preserve"> Robotics</w:t>
+            </w:r>
           </w:p>
-          <w:sdt>
-            <w:sdtPr>
-              <w:alias w:val="Enter event description heading:"/>
-              <w:tag w:val="Enter event description heading:"/>
-              <w:id w:val="941967304"/>
-              <w:placeholder>
-                <w:docPart w:val="6CEED705D9254B3295E9FA28091FEDEE"/>
-              </w:placeholder>
-              <w:temporary/>
-              <w:showingPlcHdr/>
-              <w15:appearance w15:val="hidden"/>
-              <w:text/>
-            </w:sdtPr>
-            <w:sdtEndPr/>
-            <w:sdtContent>
-              <w:p>
-                <w:pPr>
-                  <w:pStyle w:val="Heading1"/>
-                  <w:outlineLvl w:val="0"/>
-                </w:pPr>
-                <w:r>
-                  <w:t>Event Description Heading</w:t>
-                </w:r>
-              </w:p>
-            </w:sdtContent>
-          </w:sdt>
-          <w:sdt>
-            <w:sdtPr>
-              <w:alias w:val="Enter body text:"/>
-              <w:tag w:val="Enter body text:"/>
-              <w:id w:val="320469029"/>
-              <w:placeholder>
-                <w:docPart w:val="500FE8EE10194BE98BC6A1EF4957B866"/>
-              </w:placeholder>
-              <w:temporary/>
-              <w:showingPlcHdr/>
-              <w15:appearance w15:val="hidden"/>
-              <w:text/>
-            </w:sdtPr>
-            <w:sdtEndPr/>
-            <w:sdtContent>
-              <w:p>
-                <w:pPr>
-                  <w:spacing w:after="160" w:line="312" w:lineRule="auto"/>
-                </w:pPr>
-                <w:r>
-                  <w:t>To get started right away, just tap any placeholder text (such as this) and start typing to replace it with your own. Want to insert a picture from your files or add a shape, text box, or table? You got it! On the Insert tab of the ribbon, just click the option you need.</w:t>
-                </w:r>
-              </w:p>
-            </w:sdtContent>
-          </w:sdt>
+          <w:p>
+            <w:pPr>
+              <w:pStyle w:val="Heading1"/>
+              <w:outlineLvl w:val="0"/>
+            </w:pPr>
+            <w:r>
+              <w:t xml:space="preserve">Ever wanted to </w:t>
+            </w:r>
+            <w:r>
+              <w:t>see a First Tech Challenge robot in action?</w:t>
+            </w:r>
+          </w:p>
+          <w:p>
+            <w:pPr>
+              <w:spacing w:after="160" w:line="312" w:lineRule="auto"/>
+            </w:pPr>
+            <w:r>
+              <w:t xml:space="preserve">Come join us at </w:t>
+            </w:r>
+            <w:r>
+              <w:t>the Lake Hills Library to learn about…</w:t>
+            </w:r>
+          </w:p>
           <w:p>
             <w:pPr>
               <w:spacing w:after="160" w:line="312" w:lineRule="auto"/>
@@ -212,10 +160,10 @@
                 <w:lang w:eastAsia="en-US"/>
               </w:rPr>
               <w:drawing>
-                <wp:inline distT="0" distB="0" distL="0" distR="0" wp14:anchorId="63535216" wp14:editId="0E8112E7">
-                  <wp:extent cx="914400" cy="460800"/>
+                <wp:inline distT="0" distB="0" distL="0" distR="0">
+                  <wp:extent cx="2140527" cy="541844"/>
                   <wp:effectExtent l="0" t="0" r="0" b="0"/>
-                  <wp:docPr id="3" name="Picture 3" descr="Logo placeholder"/>
+                  <wp:docPr id="1" name="Picture 1" descr="Image result for first tech challenge"/>
                   <wp:cNvGraphicFramePr>
                     <a:graphicFrameLocks xmlns:a="http://schemas.openxmlformats.org/drawingml/2006/main" noChangeAspect="1"/>
                   </wp:cNvGraphicFramePr>
@@ -223,36 +171,36 @@
                     <a:graphicData uri="http://schemas.openxmlformats.org/drawingml/2006/picture">
                       <pic:pic xmlns:pic="http://schemas.openxmlformats.org/drawingml/2006/picture">
                         <pic:nvPicPr>
-                          <pic:cNvPr id="14" name="logo ms.png"/>
-                          <pic:cNvPicPr/>
+                          <pic:cNvPr id="0" name="Picture 1" descr="Image result for first tech challenge"/>
+                          <pic:cNvPicPr>
+                            <a:picLocks noChangeAspect="1" noChangeArrowheads="1"/>
+                          </pic:cNvPicPr>
                         </pic:nvPicPr>
                         <pic:blipFill>
                           <a:blip r:embed="rId11">
-                            <a:duotone>
-                              <a:schemeClr val="accent2">
-                                <a:shade val="45000"/>
-                                <a:satMod val="135000"/>
-                              </a:schemeClr>
-                              <a:prstClr val="white"/>
-                            </a:duotone>
                             <a:extLst>
                               <a:ext uri="{28A0092B-C50C-407E-A947-70E740481C1C}">
                                 <a14:useLocalDpi xmlns:a14="http://schemas.microsoft.com/office/drawing/2010/main" val="0"/>
                               </a:ext>
                             </a:extLst>
                           </a:blip>
+                          <a:srcRect/>
                           <a:stretch>
                             <a:fillRect/>
                           </a:stretch>
                         </pic:blipFill>
-                        <pic:spPr>
+                        <pic:spPr bwMode="auto">
                           <a:xfrm>
                             <a:off x="0" y="0"/>
-                            <a:ext cx="914400" cy="460800"/>
+                            <a:ext cx="2231873" cy="564967"/>
                           </a:xfrm>
                           <a:prstGeom prst="rect">
                             <a:avLst/>
                           </a:prstGeom>
+                          <a:noFill/>
+                          <a:ln>
+                            <a:noFill/>
+                          </a:ln>
                         </pic:spPr>
                       </pic:pic>
                     </a:graphicData>
@@ -271,26 +219,9 @@
               <w:pStyle w:val="Heading2"/>
               <w:outlineLvl w:val="1"/>
             </w:pPr>
-            <w:sdt>
-              <w:sdtPr>
-                <w:alias w:val="Enter Heading 2:"/>
-                <w:tag w:val="Enter Heading 2:"/>
-                <w:id w:val="2068918032"/>
-                <w:placeholder>
-                  <w:docPart w:val="FEA76C3CF31444E8B0EE2A8C911E3A9D"/>
-                </w:placeholder>
-                <w:temporary/>
-                <w:showingPlcHdr/>
-                <w15:appearance w15:val="hidden"/>
-                <w:text/>
-              </w:sdtPr>
-              <w:sdtEndPr/>
-              <w:sdtContent>
-                <w:r>
-                  <w:t>Add Key Event Info Here!</w:t>
-                </w:r>
-              </w:sdtContent>
-            </w:sdt>
+            <w:r>
+              <w:t>Lake Hills Library</w:t>
+            </w:r>
           </w:p>
           <w:p>
             <w:pPr>
@@ -323,26 +254,9 @@
               <w:pStyle w:val="Heading2"/>
               <w:outlineLvl w:val="1"/>
             </w:pPr>
-            <w:sdt>
-              <w:sdtPr>
-                <w:alias w:val="Enter Heading 2:"/>
-                <w:tag w:val="Enter Heading 2:"/>
-                <w:id w:val="-619531705"/>
-                <w:placeholder>
-                  <w:docPart w:val="FDBD30F0F97D437E8B870FF037C8168E"/>
-                </w:placeholder>
-                <w:temporary/>
-                <w:showingPlcHdr/>
-                <w15:appearance w15:val="hidden"/>
-                <w:text/>
-              </w:sdtPr>
-              <w:sdtEndPr/>
-              <w:sdtContent>
-                <w:r>
-                  <w:t>Don’t Be Shy—Tell Them Why They Can’t Miss It!</w:t>
-                </w:r>
-              </w:sdtContent>
-            </w:sdt>
+            <w:r>
+              <w:t>Sept. 20, 2017</w:t>
+            </w:r>
           </w:p>
           <w:p>
             <w:pPr>
@@ -375,26 +289,12 @@
               <w:pStyle w:val="Heading2"/>
               <w:outlineLvl w:val="1"/>
             </w:pPr>
-            <w:sdt>
-              <w:sdtPr>
-                <w:alias w:val="Enter Heading 2:"/>
-                <w:tag w:val="Enter Heading 2:"/>
-                <w:id w:val="-273402092"/>
-                <w:placeholder>
-                  <w:docPart w:val="9715A2E1A38643D98050D232B883FDDA"/>
-                </w:placeholder>
-                <w:temporary/>
-                <w:showingPlcHdr/>
-                <w15:appearance w15:val="hidden"/>
-                <w:text/>
-              </w:sdtPr>
-              <w:sdtEndPr/>
-              <w:sdtContent>
-                <w:r>
-                  <w:t>One More Point Here!</w:t>
-                </w:r>
-              </w:sdtContent>
-            </w:sdt>
+            <w:r>
+              <w:t xml:space="preserve">Learn how to start </w:t>
+            </w:r>
+            <w:r>
+              <w:t>a FIRST Robotics team</w:t>
+            </w:r>
           </w:p>
           <w:p>
             <w:pPr>
@@ -427,26 +327,9 @@
               <w:pStyle w:val="Heading2"/>
               <w:outlineLvl w:val="1"/>
             </w:pPr>
-            <w:sdt>
-              <w:sdtPr>
-                <w:alias w:val="Enter Heading 2:"/>
-                <w:tag w:val="Enter Heading 2:"/>
-                <w:id w:val="-1987855617"/>
-                <w:placeholder>
-                  <w:docPart w:val="9E4FA5A4D8DA4CC1B259D18F722D52AD"/>
-                </w:placeholder>
-                <w:temporary/>
-                <w:showingPlcHdr/>
-                <w15:appearance w15:val="hidden"/>
-                <w:text/>
-              </w:sdtPr>
-              <w:sdtEndPr/>
-              <w:sdtContent>
-                <w:r>
-                  <w:t>Add More Great Info Here!</w:t>
-                </w:r>
-              </w:sdtContent>
-            </w:sdt>
+            <w:r>
+              <w:t>See our robot in action</w:t>
+            </w:r>
           </w:p>
           <w:p>
             <w:pPr>
@@ -479,52 +362,18 @@
               <w:pStyle w:val="Heading2"/>
               <w:outlineLvl w:val="1"/>
             </w:pPr>
-            <w:sdt>
-              <w:sdtPr>
-                <w:alias w:val="Enter Heading 2:"/>
-                <w:tag w:val="Enter Heading 2:"/>
-                <w:id w:val="-1271386467"/>
-                <w:placeholder>
-                  <w:docPart w:val="2420301245744987A2ED6DE0A6A59B58"/>
-                </w:placeholder>
-                <w:temporary/>
-                <w:showingPlcHdr/>
-                <w15:appearance w15:val="hidden"/>
-                <w:text/>
-              </w:sdtPr>
-              <w:sdtEndPr/>
-              <w:sdtContent>
-                <w:r>
-                  <w:t>You Have Room for Another One Here!</w:t>
-                </w:r>
-              </w:sdtContent>
-            </w:sdt>
+            <w:r>
+              <w:t>Fun for all ages</w:t>
+            </w:r>
           </w:p>
           <w:p>
             <w:pPr>
               <w:pStyle w:val="Heading3"/>
               <w:outlineLvl w:val="2"/>
             </w:pPr>
-            <w:sdt>
-              <w:sdtPr>
-                <w:alias w:val="Enter company name:"/>
-                <w:tag w:val="Enter company name:"/>
-                <w:id w:val="2037618065"/>
-                <w:placeholder>
-                  <w:docPart w:val="981541AFB87544BEA0F86C7746D2AE15"/>
-                </w:placeholder>
-                <w:temporary/>
-                <w:showingPlcHdr/>
-                <w15:appearance w15:val="hidden"/>
-                <w:text/>
-              </w:sdtPr>
-              <w:sdtEndPr/>
-              <w:sdtContent>
-                <w:r>
-                  <w:t>Company Name</w:t>
-                </w:r>
-              </w:sdtContent>
-            </w:sdt>
+            <w:r>
+              <w:t>Fuzzy Logic</w:t>
+            </w:r>
           </w:p>
           <w:p>
             <w:pPr>
@@ -539,102 +388,80 @@
                 <w:placeholder>
                   <w:docPart w:val="0EC205E5300D4DF3B487C83EB2B8E760"/>
                 </w:placeholder>
-                <w:showingPlcHdr/>
                 <w15:appearance w15:val="hidden"/>
                 <w:text w:multiLine="1"/>
               </w:sdtPr>
               <w:sdtEndPr/>
               <w:sdtContent>
                 <w:r>
-                  <w:t>Street Address</w:t>
+                  <w:t>First Tech Challenge</w:t>
                 </w:r>
                 <w:r>
                   <w:br/>
-                  <w:t>City, ST ZIP Code</w:t>
                 </w:r>
               </w:sdtContent>
             </w:sdt>
+            <w:r>
+              <w:t xml:space="preserve"> Team 11123</w:t>
+            </w:r>
           </w:p>
           <w:p>
             <w:pPr>
               <w:pStyle w:val="ContactInfo"/>
               <w:spacing w:line="312" w:lineRule="auto"/>
             </w:pPr>
-            <w:sdt>
-              <w:sdtPr>
-                <w:alias w:val="Enter telephone:"/>
-                <w:tag w:val="Enter telephone:"/>
-                <w:id w:val="-1673945644"/>
-                <w:placeholder>
-                  <w:docPart w:val="5E068B9D00C947C1A7679AC1A4D81D4D"/>
-                </w:placeholder>
-                <w:temporary/>
-                <w:showingPlcHdr/>
-                <w15:appearance w15:val="hidden"/>
-              </w:sdtPr>
-              <w:sdtEndPr/>
-              <w:sdtContent>
-                <w:r>
-                  <w:t>Telephone</w:t>
-                </w:r>
-              </w:sdtContent>
-            </w:sdt>
+            <w:r>
+              <w:t>waftc@outlook.com</w:t>
+            </w:r>
           </w:p>
           <w:p>
             <w:pPr>
               <w:pStyle w:val="ContactInfo"/>
               <w:spacing w:line="312" w:lineRule="auto"/>
             </w:pPr>
-            <w:sdt>
-              <w:sdtPr>
-                <w:alias w:val="Enter web address:"/>
-                <w:tag w:val="Enter web address:"/>
-                <w:id w:val="-1267527076"/>
-                <w:placeholder>
-                  <w:docPart w:val="42832A13C69643568188E1B7DBFBFE4A"/>
-                </w:placeholder>
-                <w:temporary/>
-                <w:showingPlcHdr/>
-                <w15:appearance w15:val="hidden"/>
-                <w:text w:multiLine="1"/>
-              </w:sdtPr>
-              <w:sdtEndPr/>
-              <w:sdtContent>
-                <w:r>
-                  <w:t>Web Address</w:t>
-                </w:r>
-              </w:sdtContent>
-            </w:sdt>
-          </w:p>
-          <w:p>
-            <w:pPr>
-              <w:pStyle w:val="ContactInfo"/>
-              <w:spacing w:line="312" w:lineRule="auto"/>
-            </w:pPr>
-            <w:sdt>
-              <w:sdtPr>
-                <w:alias w:val="Enter dates and times:"/>
-                <w:tag w:val="Enter dates and times:"/>
-                <w:id w:val="1558429644"/>
-                <w:placeholder>
-                  <w:docPart w:val="2C8BF1F915EB48DFB8A23589F1B28F99"/>
-                </w:placeholder>
-                <w:temporary/>
-                <w:showingPlcHdr/>
-                <w15:appearance w15:val="hidden"/>
-                <w:text w:multiLine="1"/>
-              </w:sdtPr>
-              <w:sdtEndPr/>
-              <w:sdtContent>
-                <w:r>
-                  <w:t>Dates and Times</w:t>
-                </w:r>
-              </w:sdtContent>
-            </w:sdt>
+            <w:r>
+              <w:rPr>
+                <w:noProof/>
+                <w:lang w:eastAsia="en-US"/>
+              </w:rPr>
+              <w:drawing>
+                <wp:inline distT="0" distB="0" distL="0" distR="0">
+                  <wp:extent cx="1643092" cy="1643092"/>
+                  <wp:effectExtent l="0" t="0" r="0" b="0"/>
+                  <wp:docPr id="4" name="Picture 4"/>
+                  <wp:cNvGraphicFramePr>
+                    <a:graphicFrameLocks xmlns:a="http://schemas.openxmlformats.org/drawingml/2006/main" noChangeAspect="1"/>
+                  </wp:cNvGraphicFramePr>
+                  <a:graphic xmlns:a="http://schemas.openxmlformats.org/drawingml/2006/main">
+                    <a:graphicData uri="http://schemas.openxmlformats.org/drawingml/2006/picture">
+                      <pic:pic xmlns:pic="http://schemas.openxmlformats.org/drawingml/2006/picture">
+                        <pic:nvPicPr>
+                          <pic:cNvPr id="4" name="QRickit.jpg"/>
+                          <pic:cNvPicPr/>
+                        </pic:nvPicPr>
+                        <pic:blipFill>
+                          <a:blip r:embed="rId12"/>
+                          <a:stretch>
+                            <a:fillRect/>
+                          </a:stretch>
+                        </pic:blipFill>
+                        <pic:spPr>
+                          <a:xfrm>
+                            <a:off x="0" y="0"/>
+                            <a:ext cx="1667128" cy="1667128"/>
+                          </a:xfrm>
+                          <a:prstGeom prst="rect">
+                            <a:avLst/>
+                          </a:prstGeom>
+                        </pic:spPr>
+                      </pic:pic>
+                    </a:graphicData>
+                  </a:graphic>
+                </wp:inline>
+              </w:drawing>
+            </w:r>
           </w:p>
         </w:tc>
-        <w:bookmarkStart w:id="0" w:name="_GoBack"/>
-        <w:bookmarkEnd w:id="0"/>
       </w:tr>
     </w:tbl>
     <w:p>
@@ -9853,7 +9680,6 @@
     <w:name w:val="Hyperlink"/>
     <w:basedOn w:val="DefaultParagraphFont"/>
     <w:uiPriority w:val="99"/>
-    <w:semiHidden/>
     <w:unhideWhenUsed/>
     <w:rsid w:val="00A97C88"/>
     <w:rPr>
@@ -26332,152 +26158,24 @@
       <w:szCs w:val="32"/>
     </w:rPr>
   </w:style>
+  <w:style w:type="character" w:styleId="Mention">
+    <w:name w:val="Mention"/>
+    <w:basedOn w:val="DefaultParagraphFont"/>
+    <w:uiPriority w:val="99"/>
+    <w:semiHidden/>
+    <w:unhideWhenUsed/>
+    <w:rsid w:val="007049EF"/>
+    <w:rPr>
+      <w:color w:val="2B579A"/>
+      <w:shd w:val="clear" w:color="auto" w:fill="E6E6E6"/>
+    </w:rPr>
+  </w:style>
 </w:styles>
 </file>
 
 <file path=word/glossary/document.xml><?xml version="1.0" encoding="utf-8"?>
 <w:glossaryDocument xmlns:wpc="http://schemas.microsoft.com/office/word/2010/wordprocessingCanvas" xmlns:cx="http://schemas.microsoft.com/office/drawing/2014/chartex" xmlns:cx1="http://schemas.microsoft.com/office/drawing/2015/9/8/chartex" xmlns:cx2="http://schemas.microsoft.com/office/drawing/2015/10/21/chartex" xmlns:cx3="http://schemas.microsoft.com/office/drawing/2016/5/9/chartex" xmlns:cx4="http://schemas.microsoft.com/office/drawing/2016/5/10/chartex" xmlns:cx5="http://schemas.microsoft.com/office/drawing/2016/5/11/chartex" xmlns:mc="http://schemas.openxmlformats.org/markup-compatibility/2006" xmlns:o="urn:schemas-microsoft-com:office:office" xmlns:r="http://schemas.openxmlformats.org/officeDocument/2006/relationships" xmlns:m="http://schemas.openxmlformats.org/officeDocument/2006/math" xmlns:v="urn:schemas-microsoft-com:vml" xmlns:wp14="http://schemas.microsoft.com/office/word/2010/wordprocessingDrawing" xmlns:wp="http://schemas.openxmlformats.org/drawingml/2006/wordprocessingDrawing" xmlns:w10="urn:schemas-microsoft-com:office:word" xmlns:w="http://schemas.openxmlformats.org/wordprocessingml/2006/main" xmlns:w14="http://schemas.microsoft.com/office/word/2010/wordml" xmlns:w15="http://schemas.microsoft.com/office/word/2012/wordml" xmlns:w16se="http://schemas.microsoft.com/office/word/2015/wordml/symex" xmlns:wpg="http://schemas.microsoft.com/office/word/2010/wordprocessingGroup" xmlns:wpi="http://schemas.microsoft.com/office/word/2010/wordprocessingInk" xmlns:wne="http://schemas.microsoft.com/office/word/2006/wordml" xmlns:wps="http://schemas.microsoft.com/office/word/2010/wordprocessingShape" mc:Ignorable="w14 w15 w16se wp14">
   <w:docParts>
-    <w:docPart>
-      <w:docPartPr>
-        <w:name w:val="35D6F32F2FF94FBC8CE6C250B3A03E7A"/>
-        <w:category>
-          <w:name w:val="General"/>
-          <w:gallery w:val="placeholder"/>
-        </w:category>
-        <w:types>
-          <w:type w:val="bbPlcHdr"/>
-        </w:types>
-        <w:behaviors>
-          <w:behavior w:val="content"/>
-        </w:behaviors>
-        <w:guid w:val="{02EBDBC9-7323-48A0-B56D-09C0270DA9B1}"/>
-      </w:docPartPr>
-      <w:docPartBody>
-        <w:p>
-          <w:pPr>
-            <w:pStyle w:val="35D6F32F2FF94FBC8CE6C250B3A03E7A"/>
-          </w:pPr>
-          <w:r>
-            <w:t>Date</w:t>
-          </w:r>
-        </w:p>
-      </w:docPartBody>
-    </w:docPart>
-    <w:docPart>
-      <w:docPartPr>
-        <w:name w:val="687CDE0D95364F92B0C8D46B128E5425"/>
-        <w:category>
-          <w:name w:val="General"/>
-          <w:gallery w:val="placeholder"/>
-        </w:category>
-        <w:types>
-          <w:type w:val="bbPlcHdr"/>
-        </w:types>
-        <w:behaviors>
-          <w:behavior w:val="content"/>
-        </w:behaviors>
-        <w:guid w:val="{E9350B19-8C19-4ADB-92DC-64778461AE36}"/>
-      </w:docPartPr>
-      <w:docPartBody>
-        <w:p>
-          <w:pPr>
-            <w:pStyle w:val="687CDE0D95364F92B0C8D46B128E5425"/>
-          </w:pPr>
-          <w:r>
-            <w:t>Event</w:t>
-          </w:r>
-          <w:r>
-            <w:br/>
-            <w:t>Title Here</w:t>
-          </w:r>
-        </w:p>
-      </w:docPartBody>
-    </w:docPart>
-    <w:docPart>
-      <w:docPartPr>
-        <w:name w:val="6CEED705D9254B3295E9FA28091FEDEE"/>
-        <w:category>
-          <w:name w:val="General"/>
-          <w:gallery w:val="placeholder"/>
-        </w:category>
-        <w:types>
-          <w:type w:val="bbPlcHdr"/>
-        </w:types>
-        <w:behaviors>
-          <w:behavior w:val="content"/>
-        </w:behaviors>
-        <w:guid w:val="{0DE2BA08-E893-4BD6-9E7C-B56DECFA7096}"/>
-      </w:docPartPr>
-      <w:docPartBody>
-        <w:p>
-          <w:pPr>
-            <w:pStyle w:val="6CEED705D9254B3295E9FA28091FEDEE"/>
-          </w:pPr>
-          <w:r>
-            <w:t xml:space="preserve">Event </w:t>
-          </w:r>
-          <w:r>
-            <w:t>Description Heading</w:t>
-          </w:r>
-        </w:p>
-      </w:docPartBody>
-    </w:docPart>
-    <w:docPart>
-      <w:docPartPr>
-        <w:name w:val="500FE8EE10194BE98BC6A1EF4957B866"/>
-        <w:category>
-          <w:name w:val="General"/>
-          <w:gallery w:val="placeholder"/>
-        </w:category>
-        <w:types>
-          <w:type w:val="bbPlcHdr"/>
-        </w:types>
-        <w:behaviors>
-          <w:behavior w:val="content"/>
-        </w:behaviors>
-        <w:guid w:val="{9244B3C4-C5F5-490A-ADB4-7AA788736EF1}"/>
-      </w:docPartPr>
-      <w:docPartBody>
-        <w:p>
-          <w:pPr>
-            <w:pStyle w:val="500FE8EE10194BE98BC6A1EF4957B866"/>
-          </w:pPr>
-          <w:r>
-            <w:t>To get started right away, just tap any placeholder text (such as this) and start typing to replace it with your own. Want to insert a picture from your files or add a shape, text box, or table? You got it! On the Insert tab of the ribb</w:t>
-          </w:r>
-          <w:r>
-            <w:t>on, just click the option you need.</w:t>
-          </w:r>
-        </w:p>
-      </w:docPartBody>
-    </w:docPart>
-    <w:docPart>
-      <w:docPartPr>
-        <w:name w:val="FEA76C3CF31444E8B0EE2A8C911E3A9D"/>
-        <w:category>
-          <w:name w:val="General"/>
-          <w:gallery w:val="placeholder"/>
-        </w:category>
-        <w:types>
-          <w:type w:val="bbPlcHdr"/>
-        </w:types>
-        <w:behaviors>
-          <w:behavior w:val="content"/>
-        </w:behaviors>
-        <w:guid w:val="{12F18BEA-892F-45D3-8D3D-9A175AB7AC48}"/>
-      </w:docPartPr>
-      <w:docPartBody>
-        <w:p>
-          <w:pPr>
-            <w:pStyle w:val="FEA76C3CF31444E8B0EE2A8C911E3A9D"/>
-          </w:pPr>
-          <w:r>
-            <w:t>Add Key Event Info Here!</w:t>
-          </w:r>
-        </w:p>
-      </w:docPartBody>
-    </w:docPart>
     <w:docPart>
       <w:docPartPr>
         <w:name w:val="C468D55D23DD415AAA8199083C19C615"/>
@@ -26500,32 +26198,6 @@
           </w:pPr>
           <w:r>
             <w:t>────</w:t>
-          </w:r>
-        </w:p>
-      </w:docPartBody>
-    </w:docPart>
-    <w:docPart>
-      <w:docPartPr>
-        <w:name w:val="FDBD30F0F97D437E8B870FF037C8168E"/>
-        <w:category>
-          <w:name w:val="General"/>
-          <w:gallery w:val="placeholder"/>
-        </w:category>
-        <w:types>
-          <w:type w:val="bbPlcHdr"/>
-        </w:types>
-        <w:behaviors>
-          <w:behavior w:val="content"/>
-        </w:behaviors>
-        <w:guid w:val="{4C0F7435-8C09-4808-8C62-6A4F8CF9A8BD}"/>
-      </w:docPartPr>
-      <w:docPartBody>
-        <w:p>
-          <w:pPr>
-            <w:pStyle w:val="FDBD30F0F97D437E8B870FF037C8168E"/>
-          </w:pPr>
-          <w:r>
-            <w:t>Don’t Be Shy—Tell Them Why They Can’t Miss It!</w:t>
           </w:r>
         </w:p>
       </w:docPartBody>
@@ -26558,32 +26230,6 @@
     </w:docPart>
     <w:docPart>
       <w:docPartPr>
-        <w:name w:val="9715A2E1A38643D98050D232B883FDDA"/>
-        <w:category>
-          <w:name w:val="General"/>
-          <w:gallery w:val="placeholder"/>
-        </w:category>
-        <w:types>
-          <w:type w:val="bbPlcHdr"/>
-        </w:types>
-        <w:behaviors>
-          <w:behavior w:val="content"/>
-        </w:behaviors>
-        <w:guid w:val="{148820A2-6D78-4454-95B4-BEB3398664F6}"/>
-      </w:docPartPr>
-      <w:docPartBody>
-        <w:p>
-          <w:pPr>
-            <w:pStyle w:val="9715A2E1A38643D98050D232B883FDDA"/>
-          </w:pPr>
-          <w:r>
-            <w:t>One More Point Here!</w:t>
-          </w:r>
-        </w:p>
-      </w:docPartBody>
-    </w:docPart>
-    <w:docPart>
-      <w:docPartPr>
         <w:name w:val="AED0446876674D9A93C31D2749527F90"/>
         <w:category>
           <w:name w:val="General"/>
@@ -26604,32 +26250,6 @@
           </w:pPr>
           <w:r>
             <w:t>────</w:t>
-          </w:r>
-        </w:p>
-      </w:docPartBody>
-    </w:docPart>
-    <w:docPart>
-      <w:docPartPr>
-        <w:name w:val="9E4FA5A4D8DA4CC1B259D18F722D52AD"/>
-        <w:category>
-          <w:name w:val="General"/>
-          <w:gallery w:val="placeholder"/>
-        </w:category>
-        <w:types>
-          <w:type w:val="bbPlcHdr"/>
-        </w:types>
-        <w:behaviors>
-          <w:behavior w:val="content"/>
-        </w:behaviors>
-        <w:guid w:val="{10EF2960-A3D2-4A4D-AA8B-7CED218A1165}"/>
-      </w:docPartPr>
-      <w:docPartBody>
-        <w:p>
-          <w:pPr>
-            <w:pStyle w:val="9E4FA5A4D8DA4CC1B259D18F722D52AD"/>
-          </w:pPr>
-          <w:r>
-            <w:t>Add More Great Info Here!</w:t>
           </w:r>
         </w:p>
       </w:docPartBody>
@@ -26662,58 +26282,6 @@
     </w:docPart>
     <w:docPart>
       <w:docPartPr>
-        <w:name w:val="2420301245744987A2ED6DE0A6A59B58"/>
-        <w:category>
-          <w:name w:val="General"/>
-          <w:gallery w:val="placeholder"/>
-        </w:category>
-        <w:types>
-          <w:type w:val="bbPlcHdr"/>
-        </w:types>
-        <w:behaviors>
-          <w:behavior w:val="content"/>
-        </w:behaviors>
-        <w:guid w:val="{AB7C25A6-DE17-40F8-997F-0186FB11C3FA}"/>
-      </w:docPartPr>
-      <w:docPartBody>
-        <w:p>
-          <w:pPr>
-            <w:pStyle w:val="2420301245744987A2ED6DE0A6A59B58"/>
-          </w:pPr>
-          <w:r>
-            <w:t>You Have Room for Another One Here!</w:t>
-          </w:r>
-        </w:p>
-      </w:docPartBody>
-    </w:docPart>
-    <w:docPart>
-      <w:docPartPr>
-        <w:name w:val="981541AFB87544BEA0F86C7746D2AE15"/>
-        <w:category>
-          <w:name w:val="General"/>
-          <w:gallery w:val="placeholder"/>
-        </w:category>
-        <w:types>
-          <w:type w:val="bbPlcHdr"/>
-        </w:types>
-        <w:behaviors>
-          <w:behavior w:val="content"/>
-        </w:behaviors>
-        <w:guid w:val="{8BE6DC2E-41E7-44C0-9D2D-AF262726F410}"/>
-      </w:docPartPr>
-      <w:docPartBody>
-        <w:p>
-          <w:pPr>
-            <w:pStyle w:val="981541AFB87544BEA0F86C7746D2AE15"/>
-          </w:pPr>
-          <w:r>
-            <w:t>Company Name</w:t>
-          </w:r>
-        </w:p>
-      </w:docPartBody>
-    </w:docPart>
-    <w:docPart>
-      <w:docPartPr>
         <w:name w:val="0EC205E5300D4DF3B487C83EB2B8E760"/>
         <w:category>
           <w:name w:val="General"/>
@@ -26738,84 +26306,6 @@
           <w:r>
             <w:br/>
             <w:t>City, ST ZIP Code</w:t>
-          </w:r>
-        </w:p>
-      </w:docPartBody>
-    </w:docPart>
-    <w:docPart>
-      <w:docPartPr>
-        <w:name w:val="5E068B9D00C947C1A7679AC1A4D81D4D"/>
-        <w:category>
-          <w:name w:val="General"/>
-          <w:gallery w:val="placeholder"/>
-        </w:category>
-        <w:types>
-          <w:type w:val="bbPlcHdr"/>
-        </w:types>
-        <w:behaviors>
-          <w:behavior w:val="content"/>
-        </w:behaviors>
-        <w:guid w:val="{383B31B2-209A-44F2-9B75-5779CE06140C}"/>
-      </w:docPartPr>
-      <w:docPartBody>
-        <w:p>
-          <w:pPr>
-            <w:pStyle w:val="5E068B9D00C947C1A7679AC1A4D81D4D"/>
-          </w:pPr>
-          <w:r>
-            <w:t>Telephone</w:t>
-          </w:r>
-        </w:p>
-      </w:docPartBody>
-    </w:docPart>
-    <w:docPart>
-      <w:docPartPr>
-        <w:name w:val="42832A13C69643568188E1B7DBFBFE4A"/>
-        <w:category>
-          <w:name w:val="General"/>
-          <w:gallery w:val="placeholder"/>
-        </w:category>
-        <w:types>
-          <w:type w:val="bbPlcHdr"/>
-        </w:types>
-        <w:behaviors>
-          <w:behavior w:val="content"/>
-        </w:behaviors>
-        <w:guid w:val="{7B575830-37DE-4D0F-AC99-139601BE7ADF}"/>
-      </w:docPartPr>
-      <w:docPartBody>
-        <w:p>
-          <w:pPr>
-            <w:pStyle w:val="42832A13C69643568188E1B7DBFBFE4A"/>
-          </w:pPr>
-          <w:r>
-            <w:t>Web Address</w:t>
-          </w:r>
-        </w:p>
-      </w:docPartBody>
-    </w:docPart>
-    <w:docPart>
-      <w:docPartPr>
-        <w:name w:val="2C8BF1F915EB48DFB8A23589F1B28F99"/>
-        <w:category>
-          <w:name w:val="General"/>
-          <w:gallery w:val="placeholder"/>
-        </w:category>
-        <w:types>
-          <w:type w:val="bbPlcHdr"/>
-        </w:types>
-        <w:behaviors>
-          <w:behavior w:val="content"/>
-        </w:behaviors>
-        <w:guid w:val="{92B3075F-3A7A-40C6-9A96-95C009335ACA}"/>
-      </w:docPartPr>
-      <w:docPartBody>
-        <w:p>
-          <w:pPr>
-            <w:pStyle w:val="2C8BF1F915EB48DFB8A23589F1B28F99"/>
-          </w:pPr>
-          <w:r>
-            <w:t>Dates and Times</w:t>
           </w:r>
         </w:p>
       </w:docPartBody>
@@ -26872,17 +26362,17 @@
   </w:font>
   <w:font w:name="Segoe UI">
     <w:panose1 w:val="020B0502040204020203"/>
-    <w:charset w:val="CC"/>
+    <w:charset w:val="00"/>
     <w:family w:val="swiss"/>
     <w:pitch w:val="variable"/>
     <w:sig w:usb0="E4002EFF" w:usb1="C000E47F" w:usb2="00000009" w:usb3="00000000" w:csb0="000001FF" w:csb1="00000000"/>
   </w:font>
   <w:font w:name="Consolas">
     <w:panose1 w:val="020B0609020204030204"/>
-    <w:charset w:val="CC"/>
+    <w:charset w:val="00"/>
     <w:family w:val="modern"/>
     <w:pitch w:val="fixed"/>
-    <w:sig w:usb0="E00002FF" w:usb1="0000FCFF" w:usb2="00000001" w:usb3="00000000" w:csb0="0000019F" w:csb1="00000000"/>
+    <w:sig w:usb0="E00006FF" w:usb1="0000FCFF" w:usb2="00000001" w:usb3="00000000" w:csb0="0000019F" w:csb1="00000000"/>
   </w:font>
   <w:font w:name="Calibri">
     <w:panose1 w:val="020F0502020204030204"/>
@@ -26915,8 +26405,8 @@
     <w:compatSetting w:name="differentiateMultirowTableHeaders" w:uri="http://schemas.microsoft.com/office/word" w:val="1"/>
   </w:compat>
   <w:rsids>
-    <w:rsidRoot w:val="00B51E99"/>
-    <w:rsid w:val="00B51E99"/>
+    <w:rsidRoot w:val="00680B1D"/>
+    <w:rsid w:val="00680B1D"/>
   </w:rsids>
   <m:mathPr>
     <m:mathFont m:val="Cambria Math"/>

</xml_diff>

<commit_message>
changed picture, expanded description
</commit_message>
<xml_diff>
--- a/Flyer.docx
+++ b/Flyer.docx
@@ -42,17 +42,16 @@
             <w:pPr>
               <w:spacing w:after="160" w:line="312" w:lineRule="auto"/>
             </w:pPr>
-            <w:bookmarkStart w:id="0" w:name="_GoBack"/>
             <w:r>
               <w:rPr>
                 <w:noProof/>
                 <w:lang w:eastAsia="en-US"/>
               </w:rPr>
               <w:drawing>
-                <wp:inline distT="0" distB="0" distL="0" distR="0" wp14:anchorId="1A7A4144" wp14:editId="5F2681ED">
-                  <wp:extent cx="4571365" cy="4572000"/>
-                  <wp:effectExtent l="0" t="0" r="635" b="0"/>
-                  <wp:docPr id="2" name="Picture 2" descr="Brightly-colored two ice cream cones with sprinkles being offered with outstretched hands by little girls in bathing suits"/>
+                <wp:inline distT="0" distB="0" distL="0" distR="0">
+                  <wp:extent cx="4690434" cy="3516198"/>
+                  <wp:effectExtent l="0" t="0" r="0" b="8255"/>
+                  <wp:docPr id="3" name="Picture 3" descr="C:\Users\Neil\AppData\Local\Microsoft\Windows\INetCache\Content.Word\RobotPicture.jpg"/>
                   <wp:cNvGraphicFramePr>
                     <a:graphicFrameLocks xmlns:a="http://schemas.openxmlformats.org/drawingml/2006/main" noChangeAspect="1"/>
                   </wp:cNvGraphicFramePr>
@@ -60,10 +59,12 @@
                     <a:graphicData uri="http://schemas.openxmlformats.org/drawingml/2006/picture">
                       <pic:pic xmlns:pic="http://schemas.openxmlformats.org/drawingml/2006/picture">
                         <pic:nvPicPr>
-                          <pic:cNvPr id="1" name="002D9594.jpg"/>
-                          <pic:cNvPicPr/>
+                          <pic:cNvPr id="0" name="Picture 1" descr="C:\Users\Neil\AppData\Local\Microsoft\Windows\INetCache\Content.Word\RobotPicture.jpg"/>
+                          <pic:cNvPicPr>
+                            <a:picLocks noChangeAspect="1" noChangeArrowheads="1"/>
+                          </pic:cNvPicPr>
                         </pic:nvPicPr>
-                        <pic:blipFill rotWithShape="1">
+                        <pic:blipFill>
                           <a:blip r:embed="rId10">
                             <a:extLst>
                               <a:ext uri="{28A0092B-C50C-407E-A947-70E740481C1C}">
@@ -72,24 +73,22 @@
                             </a:extLst>
                           </a:blip>
                           <a:srcRect/>
-                          <a:stretch/>
+                          <a:stretch>
+                            <a:fillRect/>
+                          </a:stretch>
                         </pic:blipFill>
                         <pic:spPr bwMode="auto">
                           <a:xfrm>
                             <a:off x="0" y="0"/>
-                            <a:ext cx="4572000" cy="4572635"/>
+                            <a:ext cx="4700962" cy="3524090"/>
                           </a:xfrm>
                           <a:prstGeom prst="rect">
                             <a:avLst/>
                           </a:prstGeom>
+                          <a:noFill/>
                           <a:ln>
                             <a:noFill/>
                           </a:ln>
-                          <a:extLst>
-                            <a:ext uri="{53640926-AAD7-44D8-BBD7-CCE9431645EC}">
-                              <a14:shadowObscured xmlns:a14="http://schemas.microsoft.com/office/drawing/2010/main"/>
-                            </a:ext>
-                          </a:extLst>
                         </pic:spPr>
                       </pic:pic>
                     </a:graphicData>
@@ -97,14 +96,13 @@
                 </wp:inline>
               </w:drawing>
             </w:r>
-            <w:bookmarkEnd w:id="0"/>
           </w:p>
           <w:p>
             <w:pPr>
               <w:pStyle w:val="Date"/>
             </w:pPr>
             <w:r>
-              <w:t>Sept. 20</w:t>
+              <w:t>Sept. 16</w:t>
             </w:r>
             <w:r>
               <w:rPr>
@@ -136,7 +134,13 @@
               <w:t xml:space="preserve">Ever wanted to </w:t>
             </w:r>
             <w:r>
-              <w:t>see a First Tech Challenge robot in action?</w:t>
+              <w:t xml:space="preserve">see a </w:t>
+            </w:r>
+            <w:r>
+              <w:t>FIRST</w:t>
+            </w:r>
+            <w:r>
+              <w:t xml:space="preserve"> Tech Challenge robot in action?</w:t>
             </w:r>
           </w:p>
           <w:p>
@@ -147,7 +151,45 @@
               <w:t xml:space="preserve">Come join us at </w:t>
             </w:r>
             <w:r>
-              <w:t>the Lake Hills Library to learn about…</w:t>
+              <w:t>the Lake Hills Library to learn about</w:t>
+            </w:r>
+            <w:r>
+              <w:t xml:space="preserve"> the FIRST Tech Challenge </w:t>
+            </w:r>
+            <w:r>
+              <w:t xml:space="preserve">and </w:t>
+            </w:r>
+            <w:r>
+              <w:t xml:space="preserve">other FIRST events. </w:t>
+            </w:r>
+            <w:r>
+              <w:t>W</w:t>
+            </w:r>
+            <w:r>
+              <w:t xml:space="preserve">e’ll show you how we got from whiteboard designs to </w:t>
+            </w:r>
+            <w:r>
+              <w:t xml:space="preserve">a </w:t>
+            </w:r>
+            <w:r>
+              <w:t>fu</w:t>
+            </w:r>
+            <w:r>
+              <w:t>nctional, ball-shooting machine—</w:t>
+            </w:r>
+            <w:r>
+              <w:t>and you’ll get to</w:t>
+            </w:r>
+            <w:r>
+              <w:t xml:space="preserve"> play with our r</w:t>
+            </w:r>
+            <w:bookmarkStart w:id="0" w:name="_GoBack"/>
+            <w:bookmarkEnd w:id="0"/>
+            <w:r>
+              <w:t>obot!</w:t>
+            </w:r>
+            <w:r>
+              <w:t xml:space="preserve"> </w:t>
             </w:r>
           </w:p>
           <w:p>
@@ -255,7 +297,22 @@
               <w:outlineLvl w:val="1"/>
             </w:pPr>
             <w:r>
-              <w:t>Sept. 20, 2017</w:t>
+              <w:t>Sept. 16</w:t>
+            </w:r>
+            <w:r>
+              <w:t>, 2017</w:t>
+            </w:r>
+            <w:r>
+              <w:t xml:space="preserve"> </w:t>
+            </w:r>
+          </w:p>
+          <w:p>
+            <w:pPr>
+              <w:pStyle w:val="Heading2"/>
+              <w:outlineLvl w:val="1"/>
+            </w:pPr>
+            <w:r>
+              <w:t xml:space="preserve">10AM to 12PM </w:t>
             </w:r>
           </w:p>
           <w:p>
@@ -328,7 +385,13 @@
               <w:outlineLvl w:val="1"/>
             </w:pPr>
             <w:r>
-              <w:t>See our robot in action</w:t>
+              <w:t xml:space="preserve">Drive our robot and </w:t>
+            </w:r>
+            <w:r>
+              <w:t>fire</w:t>
+            </w:r>
+            <w:r>
+              <w:t xml:space="preserve"> balls</w:t>
             </w:r>
           </w:p>
           <w:p>
@@ -883,6 +946,7 @@
     <w:lsdException w:name="HTML Sample" w:semiHidden="1" w:unhideWhenUsed="1"/>
     <w:lsdException w:name="HTML Typewriter" w:semiHidden="1" w:unhideWhenUsed="1"/>
     <w:lsdException w:name="HTML Variable" w:semiHidden="1" w:unhideWhenUsed="1"/>
+    <w:lsdException w:name="Normal Table" w:semiHidden="1" w:unhideWhenUsed="1"/>
     <w:lsdException w:name="annotation subject" w:semiHidden="1" w:unhideWhenUsed="1"/>
     <w:lsdException w:name="No List" w:semiHidden="1" w:unhideWhenUsed="1"/>
     <w:lsdException w:name="Outline List 1" w:semiHidden="1" w:unhideWhenUsed="1"/>
@@ -927,6 +991,7 @@
     <w:lsdException w:name="Table Professional" w:semiHidden="1" w:unhideWhenUsed="1"/>
     <w:lsdException w:name="Table Subtle 1" w:semiHidden="1" w:unhideWhenUsed="1"/>
     <w:lsdException w:name="Table Subtle 2" w:semiHidden="1" w:unhideWhenUsed="1"/>
+    <w:lsdException w:name="Table Web 1" w:semiHidden="1" w:unhideWhenUsed="1"/>
     <w:lsdException w:name="Table Web 2" w:semiHidden="1" w:unhideWhenUsed="1"/>
     <w:lsdException w:name="Table Web 3" w:semiHidden="1" w:unhideWhenUsed="1"/>
     <w:lsdException w:name="Balloon Text" w:semiHidden="1" w:unhideWhenUsed="1"/>
@@ -26406,6 +26471,8 @@
   </w:compat>
   <w:rsids>
     <w:rsidRoot w:val="00680B1D"/>
+    <w:rsid w:val="005927A1"/>
+    <w:rsid w:val="005C13D2"/>
     <w:rsid w:val="00680B1D"/>
   </w:rsids>
   <m:mathPr>
@@ -27119,14 +27186,12 @@
 </file>
 
 <file path=customXml/item1.xml><?xml version="1.0" encoding="utf-8"?>
-<p:properties xmlns:p="http://schemas.microsoft.com/office/2006/metadata/properties" xmlns:xsi="http://www.w3.org/2001/XMLSchema-instance" xmlns:pc="http://schemas.microsoft.com/office/infopath/2007/PartnerControls">
-  <documentManagement>
-    <VSO_x0020_item_x0020_id xmlns="40262f94-9f35-4ac3-9a90-690165a166b7" xsi:nil="true"/>
-    <Assetid_x0020_ xmlns="40262f94-9f35-4ac3-9a90-690165a166b7" xsi:nil="true"/>
-    <Item_x0020_Details xmlns="40262f94-9f35-4ac3-9a90-690165a166b7" xsi:nil="true"/>
-    <Template_x0020_details xmlns="40262f94-9f35-4ac3-9a90-690165a166b7" xsi:nil="true"/>
-  </documentManagement>
-</p:properties>
+<?mso-contentType ?>
+<FormTemplates xmlns="http://schemas.microsoft.com/sharepoint/v3/contenttype/forms">
+  <Display>DocumentLibraryForm</Display>
+  <Edit>DocumentLibraryForm</Edit>
+  <New>DocumentLibraryForm</New>
+</FormTemplates>
 </file>
 
 <file path=customXml/item2.xml><?xml version="1.0" encoding="utf-8"?>
@@ -27311,20 +27376,20 @@
 </file>
 
 <file path=customXml/item3.xml><?xml version="1.0" encoding="utf-8"?>
-<?mso-contentType ?>
-<FormTemplates xmlns="http://schemas.microsoft.com/sharepoint/v3/contenttype/forms">
-  <Display>DocumentLibraryForm</Display>
-  <Edit>DocumentLibraryForm</Edit>
-  <New>DocumentLibraryForm</New>
-</FormTemplates>
+<p:properties xmlns:p="http://schemas.microsoft.com/office/2006/metadata/properties" xmlns:xsi="http://www.w3.org/2001/XMLSchema-instance" xmlns:pc="http://schemas.microsoft.com/office/infopath/2007/PartnerControls">
+  <documentManagement>
+    <VSO_x0020_item_x0020_id xmlns="40262f94-9f35-4ac3-9a90-690165a166b7" xsi:nil="true"/>
+    <Assetid_x0020_ xmlns="40262f94-9f35-4ac3-9a90-690165a166b7" xsi:nil="true"/>
+    <Item_x0020_Details xmlns="40262f94-9f35-4ac3-9a90-690165a166b7" xsi:nil="true"/>
+    <Template_x0020_details xmlns="40262f94-9f35-4ac3-9a90-690165a166b7" xsi:nil="true"/>
+  </documentManagement>
+</p:properties>
 </file>
 
 <file path=customXml/itemProps1.xml><?xml version="1.0" encoding="utf-8"?>
-<ds:datastoreItem xmlns:ds="http://schemas.openxmlformats.org/officeDocument/2006/customXml" ds:itemID="{0F0027A6-9B46-4B53-AB02-1BF9935B6AA9}">
+<ds:datastoreItem xmlns:ds="http://schemas.openxmlformats.org/officeDocument/2006/customXml" ds:itemID="{E07EDCFF-4B91-44CB-B30D-61030995C849}">
   <ds:schemaRefs>
-    <ds:schemaRef ds:uri="http://schemas.microsoft.com/office/2006/metadata/properties"/>
-    <ds:schemaRef ds:uri="http://schemas.microsoft.com/office/infopath/2007/PartnerControls"/>
-    <ds:schemaRef ds:uri="40262f94-9f35-4ac3-9a90-690165a166b7"/>
+    <ds:schemaRef ds:uri="http://schemas.microsoft.com/sharepoint/v3/contenttype/forms"/>
   </ds:schemaRefs>
 </ds:datastoreItem>
 </file>
@@ -27349,9 +27414,11 @@
 </file>
 
 <file path=customXml/itemProps3.xml><?xml version="1.0" encoding="utf-8"?>
-<ds:datastoreItem xmlns:ds="http://schemas.openxmlformats.org/officeDocument/2006/customXml" ds:itemID="{E07EDCFF-4B91-44CB-B30D-61030995C849}">
+<ds:datastoreItem xmlns:ds="http://schemas.openxmlformats.org/officeDocument/2006/customXml" ds:itemID="{0F0027A6-9B46-4B53-AB02-1BF9935B6AA9}">
   <ds:schemaRefs>
-    <ds:schemaRef ds:uri="http://schemas.microsoft.com/sharepoint/v3/contenttype/forms"/>
+    <ds:schemaRef ds:uri="http://schemas.microsoft.com/office/2006/metadata/properties"/>
+    <ds:schemaRef ds:uri="http://schemas.microsoft.com/office/infopath/2007/PartnerControls"/>
+    <ds:schemaRef ds:uri="40262f94-9f35-4ac3-9a90-690165a166b7"/>
   </ds:schemaRefs>
 </ds:datastoreItem>
 </file>
</xml_diff>

<commit_message>
moved FTC logo down
</commit_message>
<xml_diff>
--- a/Flyer.docx
+++ b/Flyer.docx
@@ -181,16 +181,28 @@
               <w:t>and you’ll get to</w:t>
             </w:r>
             <w:r>
-              <w:t xml:space="preserve"> play with our r</w:t>
-            </w:r>
-            <w:bookmarkStart w:id="0" w:name="_GoBack"/>
-            <w:bookmarkEnd w:id="0"/>
-            <w:r>
-              <w:t>obot!</w:t>
+              <w:t xml:space="preserve"> play with our robot!</w:t>
             </w:r>
             <w:r>
               <w:t xml:space="preserve"> </w:t>
             </w:r>
+          </w:p>
+          <w:p>
+            <w:pPr>
+              <w:spacing w:after="160" w:line="312" w:lineRule="auto"/>
+            </w:pPr>
+          </w:p>
+          <w:p>
+            <w:pPr>
+              <w:spacing w:after="160" w:line="312" w:lineRule="auto"/>
+            </w:pPr>
+          </w:p>
+          <w:p>
+            <w:pPr>
+              <w:spacing w:after="160" w:line="312" w:lineRule="auto"/>
+            </w:pPr>
+            <w:bookmarkStart w:id="0" w:name="_GoBack"/>
+            <w:bookmarkEnd w:id="0"/>
           </w:p>
           <w:p>
             <w:pPr>
@@ -26471,6 +26483,7 @@
   </w:compat>
   <w:rsids>
     <w:rsidRoot w:val="00680B1D"/>
+    <w:rsid w:val="0022180B"/>
     <w:rsid w:val="005927A1"/>
     <w:rsid w:val="005C13D2"/>
     <w:rsid w:val="00680B1D"/>
@@ -27186,12 +27199,14 @@
 </file>
 
 <file path=customXml/item1.xml><?xml version="1.0" encoding="utf-8"?>
-<?mso-contentType ?>
-<FormTemplates xmlns="http://schemas.microsoft.com/sharepoint/v3/contenttype/forms">
-  <Display>DocumentLibraryForm</Display>
-  <Edit>DocumentLibraryForm</Edit>
-  <New>DocumentLibraryForm</New>
-</FormTemplates>
+<p:properties xmlns:p="http://schemas.microsoft.com/office/2006/metadata/properties" xmlns:xsi="http://www.w3.org/2001/XMLSchema-instance" xmlns:pc="http://schemas.microsoft.com/office/infopath/2007/PartnerControls">
+  <documentManagement>
+    <VSO_x0020_item_x0020_id xmlns="40262f94-9f35-4ac3-9a90-690165a166b7" xsi:nil="true"/>
+    <Assetid_x0020_ xmlns="40262f94-9f35-4ac3-9a90-690165a166b7" xsi:nil="true"/>
+    <Item_x0020_Details xmlns="40262f94-9f35-4ac3-9a90-690165a166b7" xsi:nil="true"/>
+    <Template_x0020_details xmlns="40262f94-9f35-4ac3-9a90-690165a166b7" xsi:nil="true"/>
+  </documentManagement>
+</p:properties>
 </file>
 
 <file path=customXml/item2.xml><?xml version="1.0" encoding="utf-8"?>
@@ -27376,20 +27391,20 @@
 </file>
 
 <file path=customXml/item3.xml><?xml version="1.0" encoding="utf-8"?>
-<p:properties xmlns:p="http://schemas.microsoft.com/office/2006/metadata/properties" xmlns:xsi="http://www.w3.org/2001/XMLSchema-instance" xmlns:pc="http://schemas.microsoft.com/office/infopath/2007/PartnerControls">
-  <documentManagement>
-    <VSO_x0020_item_x0020_id xmlns="40262f94-9f35-4ac3-9a90-690165a166b7" xsi:nil="true"/>
-    <Assetid_x0020_ xmlns="40262f94-9f35-4ac3-9a90-690165a166b7" xsi:nil="true"/>
-    <Item_x0020_Details xmlns="40262f94-9f35-4ac3-9a90-690165a166b7" xsi:nil="true"/>
-    <Template_x0020_details xmlns="40262f94-9f35-4ac3-9a90-690165a166b7" xsi:nil="true"/>
-  </documentManagement>
-</p:properties>
+<?mso-contentType ?>
+<FormTemplates xmlns="http://schemas.microsoft.com/sharepoint/v3/contenttype/forms">
+  <Display>DocumentLibraryForm</Display>
+  <Edit>DocumentLibraryForm</Edit>
+  <New>DocumentLibraryForm</New>
+</FormTemplates>
 </file>
 
 <file path=customXml/itemProps1.xml><?xml version="1.0" encoding="utf-8"?>
-<ds:datastoreItem xmlns:ds="http://schemas.openxmlformats.org/officeDocument/2006/customXml" ds:itemID="{E07EDCFF-4B91-44CB-B30D-61030995C849}">
+<ds:datastoreItem xmlns:ds="http://schemas.openxmlformats.org/officeDocument/2006/customXml" ds:itemID="{0F0027A6-9B46-4B53-AB02-1BF9935B6AA9}">
   <ds:schemaRefs>
-    <ds:schemaRef ds:uri="http://schemas.microsoft.com/sharepoint/v3/contenttype/forms"/>
+    <ds:schemaRef ds:uri="http://schemas.microsoft.com/office/2006/metadata/properties"/>
+    <ds:schemaRef ds:uri="http://schemas.microsoft.com/office/infopath/2007/PartnerControls"/>
+    <ds:schemaRef ds:uri="40262f94-9f35-4ac3-9a90-690165a166b7"/>
   </ds:schemaRefs>
 </ds:datastoreItem>
 </file>
@@ -27414,11 +27429,9 @@
 </file>
 
 <file path=customXml/itemProps3.xml><?xml version="1.0" encoding="utf-8"?>
-<ds:datastoreItem xmlns:ds="http://schemas.openxmlformats.org/officeDocument/2006/customXml" ds:itemID="{0F0027A6-9B46-4B53-AB02-1BF9935B6AA9}">
+<ds:datastoreItem xmlns:ds="http://schemas.openxmlformats.org/officeDocument/2006/customXml" ds:itemID="{E07EDCFF-4B91-44CB-B30D-61030995C849}">
   <ds:schemaRefs>
-    <ds:schemaRef ds:uri="http://schemas.microsoft.com/office/2006/metadata/properties"/>
-    <ds:schemaRef ds:uri="http://schemas.microsoft.com/office/infopath/2007/PartnerControls"/>
-    <ds:schemaRef ds:uri="40262f94-9f35-4ac3-9a90-690165a166b7"/>
+    <ds:schemaRef ds:uri="http://schemas.microsoft.com/sharepoint/v3/contenttype/forms"/>
   </ds:schemaRefs>
 </ds:datastoreItem>
 </file>
</xml_diff>